<commit_message>
a few more Grammarly suggested edits
</commit_message>
<xml_diff>
--- a/paper/paper.docx
+++ b/paper/paper.docx
@@ -3730,7 +3730,7 @@
         <w:pStyle w:val="BodyText"/>
       </w:pPr>
       <w:r>
-        <w:t xml:space="preserve">Rather than trying to frame theoretical modeling and machine learning as competing endeavors, a more useful perspective is to consider the ways in which they can mutually reinforce each other. Even if the analysis in B&amp;S fails to support the point, we concede that predicting on the basis of a strong theoretical model is preferable to inductive prediction. Beyond accurate predictions, such models would allow us to make causal statements that are harder to make on the basis of ad hoc models. But this is hard to do in practice. The problem is that many extant theoretical models are in fact so malleable to interpretation that they essentially are ad hoc. They are useful for identifying variables that could be useful for prediction, and this is in fact already taking place.</w:t>
+        <w:t xml:space="preserve">Rather than trying to frame theoretical modeling and machine learning as competing endeavors, a more useful perspective is to consider how they can mutually reinforce each other. Even if the analysis in B&amp;S fails to support the point, we concede that predicting on the basis of a strong theoretical model is preferable to inductive prediction. Beyond accurate predictions, such models would allow us to make causal statements that are harder to make on the basis of ad hoc models. But this is hard to do in practice. The problem is that many extant theoretical models are in fact so malleable to interpretation that they essentially are ad hoc. They are useful for identifying variables that could be useful for prediction, and this is already taking place.</w:t>
       </w:r>
     </w:p>
     <w:p>
@@ -3738,7 +3738,7 @@
         <w:pStyle w:val="BodyText"/>
       </w:pPr>
       <w:r>
-        <w:t xml:space="preserve">Most importantly, a single study is unlikely to be convincing that theory-based models are better (or worse) than ad hoc models based mainly in machine learning. Even if B&amp;S were correct that in their study the theory-based escalation model performed better, it would simply be a case study of a single case where it was preferable. It establishes no general tendency, let alone law-like evidence for general theory. Nor, against it.</w:t>
+        <w:t xml:space="preserve">Most importantly, a single study is unlikely to be convincing that theory-based models are better (or worse) than ad hoc models based on machine learning. Even if B&amp;S were correct that in their study the theory-based escalation model performed better, it would simply be a case study of a single case where it was preferable. It establishes no general tendency, let alone law-like evidence for general theory. Nor, against it.</w:t>
       </w:r>
     </w:p>
     <w:p>
@@ -4185,7 +4185,7 @@
         <w:t xml:space="preserve">6mo_make_confusion_matrix.do</w:t>
       </w:r>
       <w:r>
-        <w:t xml:space="preserve">. Here, the scoring is done using the non-lead version of the DV. Thus there is a mismatch between the time period the forecasts are for and the period who’s observed outcomes are used to score them.</w:t>
+        <w:t xml:space="preserve">. Here, the scoring is done using the non-lead version of the DV. Thus there is a mismatch between the time period the forecasts are for and the period whose observed outcomes are used to score them.</w:t>
       </w:r>
     </w:p>
     <w:p>
@@ -4257,7 +4257,7 @@
         <w:pStyle w:val="BodyText"/>
       </w:pPr>
       <w:r>
-        <w:t xml:space="preserve">Furthermoe, by examining the code used to generated Table 4, we were able to confirm that the onset forecasts are assessed using incidence, not onset. In the file</w:t>
+        <w:t xml:space="preserve">Furthermore, by examining the code used to generated Table 4, we were able to confirm that the onset forecasts are assessed using incidence, not onset. In the file</w:t>
       </w:r>
       <w:r>
         <w:t xml:space="preserve"> </w:t>
@@ -4428,7 +4428,7 @@
         <w:t xml:space="preserve"> </w:t>
       </w:r>
       <w:r>
-        <w:t xml:space="preserve">R package), in contrast to the basic settings used by B&amp;S for most the models reported in the paper.</w:t>
+        <w:t xml:space="preserve">R package), in contrast to the basic settings used by B&amp;S for most of the models reported in the paper.</w:t>
       </w:r>
     </w:p>
     <w:p>
@@ -4490,7 +4490,7 @@
         <w:t xml:space="preserve"> </w:t>
       </w:r>
       <w:r>
-        <w:t xml:space="preserve">votes from all constituent decision trees. The conventional wisdom regarding the number of trees in a random forest is that it needs to be large enough to stabilize performance, but without any additional gain or harm in accuracy beyond a certain number. From the other default settings, which are generally not uninformed choices, one can see that the basic logic is to grow a forest with a relatively small number of trees, but where each tree is fairly extensive, and operates on a large bootstrapped sample of the original training data. These are of course only heuristics and it is usual to attempt to find better hyper-parameter methods through some form of tuning.</w:t>
+        <w:t xml:space="preserve">votes from all constituent decision trees. The conventional wisdom regarding the number of trees in a random forest is that it needs to be large enough to stabilize performance, but without any additional gain or harm in accuracy beyond a certain number. From the other default settings, which are generally not uninformed choices, one can see that the basic logic is to grow a forest with a relatively small number of trees, but where each tree is fairly extensive and operates on a large bootstrapped sample of the original training data. These are of course only heuristics and it is usual to attempt to find better hyper-parameter methods through some form of tuning.</w:t>
       </w:r>
     </w:p>
     <w:p>

</xml_diff>

<commit_message>
recompile paper to make sure its current
</commit_message>
<xml_diff>
--- a/paper/paper.docx
+++ b/paper/paper.docx
@@ -153,7 +153,7 @@
         <w:pStyle w:val="Date"/>
       </w:pPr>
       <w:r>
-        <w:t xml:space="preserve">10</w:t>
+        <w:t xml:space="preserve">12</w:t>
       </w:r>
       <w:r>
         <w:t xml:space="preserve"> </w:t>
@@ -1247,7 +1247,7 @@
         <w:t xml:space="preserve"> </w:t>
       </w:r>
       <w:r>
-        <w:t xml:space="preserve">argue that theory is essential for creating models that have high accuracy in forecasting civil war onset. Indeed, they assert that with such theory forecasting is more accurate than has previously been possible. We re-examine the empirical basis for the claims made in support of it. We find that these claims to be unsupported and evidence presented for them to be incorrect. Their theory-based escalation model does not do better than the alternatives that they examine. It does worse. The reason for this is that they have made several mistakes in their research procedure. Further, the performance results they report are based on smoothed performance curves, not the empirical, unsmoothed curves. This provides misleading results. In addition, two of the structural alternatives to their basic escalation model were incorrectly implemented. We also found that the scoring of their forecasts for the first half of 2016 was incorrectly performed using civil war incidence, not onset. In what follows, we show the impact of these mistakes on the conclusions.</w:t>
+        <w:t xml:space="preserve">argue that theory is essential for creating models that have high accuracy in forecasting civil war onset. Indeed, they assert that with such theory forecasting is more accurate than has previously been possible. We re-examine the empirical basis for the claims made in support of it. We find that these claims to be unsupported and evidence presented for them to be incorrect. Their theory-based escalation model does not do better than the alternatives they examine. It does worse. The reason for this is that they made several mistakes in their research procedure. Further, the performance results they report are based on smoothed performance curves, not the empirical, unsmoothed curves. This provides misleading results. In addition, two of the structural alternatives to their basic escalation model were incorrectly implemented. We also found that the scoring of their forecasts for the first half of 2016 was incorrectly performed using civil war incidence, not onset. In what follows, we show the impact of these mistakes on the conclusions.</w:t>
       </w:r>
     </w:p>
     <w:p>
@@ -1255,7 +1255,7 @@
         <w:pStyle w:val="BodyText"/>
       </w:pPr>
       <w:r>
-        <w:t xml:space="preserve">B&amp;S claim (page 3) to show that a model informed by procedural theories of escalation and de-escalation can predict the onset of civil wars</w:t>
+        <w:t xml:space="preserve">B&amp;S claim (page 3) to argue that a model informed by procedural theories of escalation and de-escalation can predict the onset of civil wars</w:t>
       </w:r>
       <w:r>
         <w:t xml:space="preserve"> </w:t>
@@ -1944,7 +1944,7 @@
         <w:t xml:space="preserve">“</w:t>
       </w:r>
       <w:r>
-        <w:t xml:space="preserve">Tongo</w:t>
+        <w:t xml:space="preserve">Tonga</w:t>
       </w:r>
       <w:r>
         <w:t xml:space="preserve">”</w:t>
@@ -2161,7 +2161,7 @@
         <w:t xml:space="preserve">ntree</w:t>
       </w:r>
       <w:r>
-        <w:t xml:space="preserve">), the new random forest model after combination does have 200,000 decision trees. Furthermore, the PITF model predictions do not impact how the combined random forest model predicts at all, not even through a binary low-/high-risk split. The split-population PITF random forest model is practically speaking simply another escalation model trained with N=200,000 instead of N=100,000 trees and an extra odd randomization step added to the already existing random forest randomization facilities (row and column sampling for each decision tree). This does not adequately implement their split-sample modeling strategy.</w:t>
+        <w:t xml:space="preserve">), the new random forest model after combination has 200,000 decision trees. Furthermore, the PITF model predictions do not impact how the combined random forest model predicts at all, not even through a binary low-/high-risk split. The split-population PITF random forest model is, practically speaking, simply another escalation model trained with N=200,000 instead of N=100,000 trees and an extra (odd) randomization step added to the already existing random forest randomization facilities (row and column sampling for each decision tree). This does not adequately implement their split-sample modeling strategy.</w:t>
       </w:r>
     </w:p>
     <w:p>
@@ -2193,7 +2193,7 @@
         <w:pStyle w:val="BodyText"/>
       </w:pPr>
       <w:r>
-        <w:t xml:space="preserve">Thus a difference in AUC-ROC values for two models could be because they were calculated on different sets of underlying cases, not because the models are systemically performing at a different level. In other words, the results for different models in B&amp;S Table 2 are not comparable to one another, and conclusions drawn from such comparison are potentially incorrect.</w:t>
+        <w:t xml:space="preserve">Thus, a difference in AUC-ROC values for two models could be because they were calculated on different sets of underlying cases, not because the models are systemically performing at a different level. In other words, the results for different models in B&amp;S Table 2 are not comparable to one another, and conclusions drawn from such comparison are potentially incorrect.</w:t>
       </w:r>
     </w:p>
     <w:p>
@@ -2523,7 +2523,7 @@
         <w:t xml:space="preserve"> </w:t>
       </w:r>
       <w:r>
-        <w:t xml:space="preserve">(B&amp;S Table 1) shows the comparison of the Escalation model to other alternative models based on ICEWS event data indicators. The AUC-ROC values are based on original, non-smoothed ROC curves. Both the Average and CAMEO models outperform the Escalation model in almost all instances (see also Figure</w:t>
+        <w:t xml:space="preserve">(B&amp;S Table 1) shows the comparison of the Escalation model to other alternative models based on ICEWS event data indicators. The AUC-ROC values are based on original, non-smoothed ROC curves. Both the Average and the CAMEO models outperform the Escalation model in almost all instances (see also Figure</w:t>
       </w:r>
       <w:r>
         <w:t xml:space="preserve"> </w:t>
@@ -2744,7 +2744,7 @@
         <w:pStyle w:val="BodyText"/>
       </w:pPr>
       <w:r>
-        <w:t xml:space="preserve">B&amp;S interpret their results as follows (page 20) and we comment on the conclusions seratim:</w:t>
+        <w:t xml:space="preserve">B&amp;S interpret their results as follows (page 20) and we comment on the conclusions seriatim:</w:t>
       </w:r>
       <w:r>
         <w:rPr>
@@ -3101,7 +3101,7 @@
         </m:r>
       </m:oMath>
       <w:r>
-        <w:t xml:space="preserve">) that correspond to countries without a civil war, but which could potentially experience a civil war onset. The original B&amp;S confusion matrices collapse the second two rows in each matrix and treat ongoing and onset as part of the same group. Essentially all of the apparent true positives (</w:t>
+        <w:t xml:space="preserve">) that correspond to countries without a civil war, but which could potentially experience a civil war onset. The original B&amp;S confusion matrices collapse the second two rows in each matrix and treat ongoing and onset as part of the same group. Essentially, all of the apparent true positives (</w:t>
       </w:r>
       <m:oMath>
         <m:r>
@@ -3193,7 +3193,7 @@
         <w:pStyle w:val="BlockText"/>
       </w:pPr>
       <w:r>
-        <w:t xml:space="preserve">Importantly, we make no assumptions about the persistence of civil war between the second half of 2015 and the first half of 2016, meaning that all countries—even those with ongoing conflicts as of December 31, 2015–are included in the 2016 test set. As a result, 14 of the 30 countries on the list (and nine of the top 10) are cases of ongoing conflict.</w:t>
+        <w:t xml:space="preserve">Importantly, we make no assumptions about the persistence of civil war between the second half of 2015 and the first half of 2016, meaning that all countries—even those with ongoing conflicts as of December 31, 2015—are included in the 2016 test set. As a result, 14 of the 30 countries on the list (and nine of the top 10) are cases of ongoing conflict.</w:t>
       </w:r>
     </w:p>
     <w:p>
@@ -3272,7 +3272,7 @@
         <w:t xml:space="preserve">”</w:t>
       </w:r>
       <w:r>
-        <w:t xml:space="preserve">). In the text, B&amp;S do acknowledge a distinction between predicting an actual onset versus predicting a continuation, but they also claim credit for the fact that the model places high probabilities on most of the ongoing civil war cases. This would only make sense if the civil war coding was at the conflict, not country-level, so that a country could experience more than one civil war at any given time, e.g. two separatists conflicts in different portions of the country. But this is not the case; ongoing conflicts in all other analyses are consistently dropped from the data as if a new civil war onset for a country with an ongoing conflict is conceptually impossible.</w:t>
+        <w:t xml:space="preserve">). In the text, B&amp;S do acknowledge a distinction between predicting an actual onset versus predicting a continuation, but they also claim credit for the fact that the model places high probabilities on most of the ongoing civil war cases. This would only make sense if the civil war coding was at the conflict, not country-level, so that a country could experience more than one civil war at any given time, e.g., two separatists’ conflicts in different portions of the country. But this is not the case; ongoing conflicts in all other analyses are consistently dropped from the data as if a new civil war onset for a country with an ongoing conflict is conceptually impossible.</w:t>
       </w:r>
     </w:p>
     <w:p>
@@ -3435,7 +3435,7 @@
         <w:pStyle w:val="BodyText"/>
       </w:pPr>
       <w:r>
-        <w:t xml:space="preserve">However, for many, a theory is simply a falsifiable story or narrative that makes causal claims about the relationships among variables. Typically it is fused together from a meta-analysis of prior work on the topic under consideration. We call these types of theory weak theory. They are weak because they do not include two characteristics of strong theory, though they may include one:</w:t>
+        <w:t xml:space="preserve">However, for many, a theory is simply a falsifiable story or narrative that makes causal claims about the relationships among variables. Typically, it is fused together from a meta-analysis of prior work on the topic under consideration. We call these types of theory weak theory. They are weak because they do not include two characteristics of strong theory, though they may include one:</w:t>
       </w:r>
     </w:p>
     <w:p>
@@ -3489,7 +3489,7 @@
         <w:pStyle w:val="BodyText"/>
       </w:pPr>
       <w:r>
-        <w:t xml:space="preserve">A strong theory gives more guidance on compelling choices than does a weak theory. Accordingly, while the choice is plausible it is not necessarily compelling. Another choice might be equally plausible. In the ICEWS example, we might include variables on intragovernmental demands (from the military toward the central government), or further look a the dynamics among opposition groups. In practical terms, there is a wide array of choices that are available to instantiate any particular theory. A second point is that putting them in a linear regression may be a particularly crude instantiation of complicated dynamics. One general principle that is on point in the B&amp;S article and is more widely relevant is that dynamical phenomena like civil wars need to have explanatory models that change rapidly over time—and by implication that are represented by data that change fairly quickly.</w:t>
+        <w:t xml:space="preserve">A strong theory gives more guidance on compelling choices than does a weak theory. Accordingly, while the choice is plausible, it is not necessarily compelling. Another choice might be equally plausible. In the ICEWS example, we might include variables on intragovernmental demands (from the military toward the central government), or further look at the dynamics among opposition groups. In practical terms, there is a wide array of choices that are available to instantiate any particular theory. A second point is that putting them in a linear regression may be a particularly crude instantiation of complicated dynamics. One general principle in the B&amp;S article that is on point, and is more widely relevant, is that dynamical phenomena like civil wars need to have explanatory models that change rapidly over time—and by implication that are represented by data that change fairly quickly.</w:t>
       </w:r>
     </w:p>
     <w:p>
@@ -3621,7 +3621,7 @@
         <w:t xml:space="preserve"> </w:t>
       </w:r>
       <w:r>
-        <w:t xml:space="preserve">important or suggested by the literature are also important for prediction, and some factors that turn out to be good predictors do not originate from prior theory. For example, both</w:t>
+        <w:t xml:space="preserve">important or suggested by the literature are also important for prediction, and some factors that are good predictors do not originate from prior theory. For example, both</w:t>
       </w:r>
       <w:r>
         <w:t xml:space="preserve"> </w:t>
@@ -3663,7 +3663,7 @@
         <w:t xml:space="preserve"> </w:t>
       </w:r>
       <w:r>
-        <w:t xml:space="preserve">important for explaining civil war onset and state repression, respectively, and find that there is substantial variation in how useful they are for actually predicting those outcomes. It is also possible that building accurate predictive models could uncover factors overlooked in the literature, e.g. the strong association between infant mortality and a broad variety of conflict outcomes like political instability</w:t>
+        <w:t xml:space="preserve">important for explaining civil war onset and state repression, respectively, and find that there is substantial variation in how useful they are for actually predicting those outcomes. It is also possible that building accurate predictive models could uncover factors overlooked in the literature, e.g., the strong association between infant mortality and a broad variety of conflict outcomes like political instability</w:t>
       </w:r>
       <w:r>
         <w:t xml:space="preserve"> </w:t>
@@ -3713,7 +3713,7 @@
         <w:t xml:space="preserve"> </w:t>
       </w:r>
       <w:r>
-        <w:t xml:space="preserve">correct functional specification. Is the danger posed by low-level violence the same when tensions are high, with high demands and high non-violent repression, as when tensions are low? Are those relationships linear in the log-odds? Some machine learning models, random forests included, are flexible in this regard and to some extent capable of learning non-linear and interactive relationships. B&amp;S implicitly concede on this point since they use random forests for both their Escalation model and the atheoretical alternatives. But in the absence of strong a priori theoretical expectations about functional form, why not use machine learning tools to try to uncover any such non-linear relationships in need of explanation, and use this to improve our theory</w:t>
+        <w:t xml:space="preserve">correct functional specification. Is the danger posed by low-level violence the same when tensions are high, with high demands and high non-violent repression, as when tensions are low? Are those relationships linear in the log-odds? Some machine learning models, random forests included, are flexible in this regard and, to some extent, are capable of learning non-linear and interactive relationships. B&amp;S implicitly concede on this point since they use random forests for both their Escalation model and the atheoretical alternatives. But in the absence of strong a priori theoretical expectations about functional form, why not use machine learning tools to try to uncover any such non-linear relationships in need of explanation, and use this to improve our theory</w:t>
       </w:r>
       <w:r>
         <w:t xml:space="preserve"> </w:t>
@@ -3756,7 +3756,7 @@
         <w:pStyle w:val="FirstParagraph"/>
       </w:pPr>
       <w:r>
-        <w:t xml:space="preserve">We encountered several issues in the code underlying the B&amp;S analysis. The problems we encountered are not subjective modeling choices. They bear no implications on the question of whether theory-based model are preferable. However, when we fix these issues and perform an updated analysis, the B&amp;S conclusions are all essentially overturned. In other words, B&amp;S findings are based on a faulty analysis, invalid, and should be disregarded as evidence in favor of theory-based models.</w:t>
+        <w:t xml:space="preserve">We encountered several issues in the code underlying the B&amp;S analysis. The problems we encountered are not subjective modeling choices. They bear no implications on the question of whether theory-based models are preferable. However, when we fix these issues and perform an updated analysis, the B&amp;S conclusions are all essentially overturned. In other words, B&amp;S findings are based on a faulty analysis, invalid, and should be disregarded as evidence in favor of theory-based models.</w:t>
       </w:r>
     </w:p>
     <w:p>
@@ -4034,7 +4034,7 @@
         <w:t xml:space="preserve"> </w:t>
       </w:r>
       <w:r>
-        <w:t xml:space="preserve">vector with missing values to avoid a R warning when it is multiplied with the longer vector of escalation model test set predictions. Similarly in the 6-month version of this file.</w:t>
+        <w:t xml:space="preserve">vector with missing values to avoid a R warning when it is multiplied with the longer vector of escalation model test set predictions – similarly in the 6-month version of this file.</w:t>
       </w:r>
     </w:p>
     <w:p>
@@ -4078,7 +4078,7 @@
         <w:pStyle w:val="FirstParagraph"/>
       </w:pPr>
       <w:r>
-        <w:t xml:space="preserve">The intention is to train separate random forests on data split into high and low-risk groups based on PITF predictions, and then combine them back into one random forest. Actually both random forests are trained on identical data, essentially production a random forest that just has N_trees * 2.</w:t>
+        <w:t xml:space="preserve">The intention is to train separate random forests on data split into high and low-risk groups based on PITF predictions, and then combine them back into one random forest. Actually, both random forests are trained on identical data, essentially production a random forest that just has N_trees * 2.</w:t>
       </w:r>
     </w:p>
     <w:p>
@@ -4162,7 +4162,7 @@
         <w:t xml:space="preserve"> </w:t>
       </w:r>
       <w:r>
-        <w:t xml:space="preserve">using the data for 2016-H1 and still the lead DV. Thus the lead DV here refers to outcomes in 2016-H2.</w:t>
+        <w:t xml:space="preserve">using the data for 2016-H1 and still the lead DV. Thus, the lead DV here refers to outcomes in 2016-H2.</w:t>
       </w:r>
     </w:p>
     <w:p>
@@ -4185,7 +4185,7 @@
         <w:t xml:space="preserve">6mo_make_confusion_matrix.do</w:t>
       </w:r>
       <w:r>
-        <w:t xml:space="preserve">. Here, the scoring is done using the non-lead version of the DV. Thus there is a mismatch between the time period the forecasts are for and the period whose observed outcomes are used to score them.</w:t>
+        <w:t xml:space="preserve">. Here, the scoring is done using the non-lead version of the DV. Thus, there is a mismatch between the time period the forecasts are for and the period whose observed outcomes are used to score them.</w:t>
       </w:r>
     </w:p>
     <w:p>
@@ -4226,7 +4226,7 @@
         <w:t xml:space="preserve">”</w:t>
       </w:r>
       <w:r>
-        <w:t xml:space="preserve">, which appears to be a 1-period lead (ie.,</w:t>
+        <w:t xml:space="preserve">, which appears to be a 1-period lead (i.e.,</w:t>
       </w:r>
       <w:r>
         <w:t xml:space="preserve"> </w:t>
@@ -4242,11 +4242,11 @@
             <m:r>
               <m:t>+</m:t>
             </m:r>
+            <m:r>
+              <m:t>1</m:t>
+            </m:r>
           </m:sub>
         </m:sSub>
-        <m:r>
-          <m:t>1</m:t>
-        </m:r>
       </m:oMath>
       <w:r>
         <w:t xml:space="preserve">) version of the dependent variable that is used in the actual prediction models. The incidence dependent variable contains both 0/1 and missing values. By examining the pattern of missing values, it seems clear that this was originally an incidence variable indicating whether a country was at civil war in a given year or not, and which was converted to an onset version so that onsets retain the value of 1 but continuing civil war years are coded as missing. This reflects common practice.</w:t>
@@ -4809,43 +4809,13 @@
         <w:t xml:space="preserve"> </w:t>
       </w:r>
       <w:r>
-        <w:t xml:space="preserve">Varieties</w:t>
-      </w:r>
-      <w:r>
-        <w:t xml:space="preserve"> </w:t>
-      </w:r>
-      <w:r>
-        <w:t xml:space="preserve">of</w:t>
-      </w:r>
-      <w:r>
-        <w:t xml:space="preserve"> </w:t>
-      </w:r>
-      <w:r>
-        <w:t xml:space="preserve">Democracy</w:t>
-      </w:r>
-      <w:r>
-        <w:t xml:space="preserve"> </w:t>
-      </w:r>
-      <w:r>
-        <w:t xml:space="preserve">Institute,</w:t>
-      </w:r>
-      <w:r>
-        <w:t xml:space="preserve"> </w:t>
-      </w:r>
-      <w:r>
-        <w:t xml:space="preserve">University</w:t>
-      </w:r>
-      <w:r>
-        <w:t xml:space="preserve"> </w:t>
-      </w:r>
-      <w:r>
-        <w:t xml:space="preserve">of</w:t>
-      </w:r>
-      <w:r>
-        <w:t xml:space="preserve"> </w:t>
-      </w:r>
-      <w:r>
-        <w:t xml:space="preserve">Gothenburg,</w:t>
+        <w:t xml:space="preserve">Independent</w:t>
+      </w:r>
+      <w:r>
+        <w:t xml:space="preserve"> </w:t>
+      </w:r>
+      <w:r>
+        <w:t xml:space="preserve">Researcher,</w:t>
       </w:r>
       <w:r>
         <w:t xml:space="preserve"> </w:t>
@@ -4961,7 +4931,7 @@
         <w:t xml:space="preserve">[@ward:etal:2013]</w:t>
       </w:r>
       <w:r>
-        <w:t xml:space="preserve">, VIEWS</w:t>
+        <w:t xml:space="preserve">, ViEWS</w:t>
       </w:r>
       <w:r>
         <w:t xml:space="preserve"> </w:t>

</xml_diff>